<commit_message>
Guide updated and entity_tokens dependancy removed
</commit_message>
<xml_diff>
--- a/MT-Hub_Drupal_Module_User_Guide_v_0_9.docx
+++ b/MT-Hub_Drupal_Module_User_Guide_v_0_9.docx
@@ -6,8 +6,6 @@
       <w:pPr>
         <w:jc w:val="both"/>
       </w:pPr>
-      <w:bookmarkStart w:id="0" w:name="_GoBack"/>
-      <w:bookmarkEnd w:id="0"/>
       <w:r>
         <w:rPr>
           <w:noProof/>
@@ -553,11 +551,11 @@
         <w:br w:type="page"/>
       </w:r>
     </w:p>
-    <w:bookmarkStart w:id="1" w:name="_Toc532483929" w:displacedByCustomXml="next"/>
-    <w:bookmarkStart w:id="2" w:name="_Toc494200236" w:displacedByCustomXml="next"/>
-    <w:bookmarkStart w:id="3" w:name="_Toc397425339" w:displacedByCustomXml="next"/>
-    <w:bookmarkStart w:id="4" w:name="_Toc393893255" w:displacedByCustomXml="next"/>
-    <w:bookmarkStart w:id="5" w:name="_Toc494189397" w:displacedByCustomXml="next"/>
+    <w:bookmarkStart w:id="0" w:name="_Toc2182735" w:displacedByCustomXml="next"/>
+    <w:bookmarkStart w:id="1" w:name="_Toc494200236" w:displacedByCustomXml="next"/>
+    <w:bookmarkStart w:id="2" w:name="_Toc397425339" w:displacedByCustomXml="next"/>
+    <w:bookmarkStart w:id="3" w:name="_Toc393893255" w:displacedByCustomXml="next"/>
+    <w:bookmarkStart w:id="4" w:name="_Toc494189397" w:displacedByCustomXml="next"/>
     <w:sdt>
       <w:sdtPr>
         <w:rPr>
@@ -589,11 +587,11 @@
           <w:r>
             <w:t>Table of Contents</w:t>
           </w:r>
-          <w:bookmarkEnd w:id="5"/>
           <w:bookmarkEnd w:id="4"/>
           <w:bookmarkEnd w:id="3"/>
           <w:bookmarkEnd w:id="2"/>
           <w:bookmarkEnd w:id="1"/>
+          <w:bookmarkEnd w:id="0"/>
         </w:p>
         <w:p>
           <w:pPr>
@@ -627,7 +625,7 @@
             </w:rPr>
             <w:fldChar w:fldCharType="separate"/>
           </w:r>
-          <w:hyperlink w:anchor="_Toc532483929" w:history="1">
+          <w:hyperlink w:anchor="_Toc2182735" w:history="1">
             <w:r>
               <w:rPr>
                 <w:rStyle w:val="Hyperlink"/>
@@ -654,7 +652,7 @@
                 <w:noProof/>
                 <w:webHidden/>
               </w:rPr>
-              <w:instrText xml:space="preserve"> PAGEREF _Toc532483929 \h </w:instrText>
+              <w:instrText xml:space="preserve"> PAGEREF _Toc2182735 \h </w:instrText>
             </w:r>
             <w:r>
               <w:rPr>
@@ -696,7 +694,7 @@
               <w:lang w:val="en-GB" w:eastAsia="en-GB"/>
             </w:rPr>
           </w:pPr>
-          <w:hyperlink w:anchor="_Toc532483930" w:history="1">
+          <w:hyperlink w:anchor="_Toc2182736" w:history="1">
             <w:r>
               <w:rPr>
                 <w:rStyle w:val="Hyperlink"/>
@@ -723,7 +721,7 @@
                 <w:noProof/>
                 <w:webHidden/>
               </w:rPr>
-              <w:instrText xml:space="preserve"> PAGEREF _Toc532483930 \h </w:instrText>
+              <w:instrText xml:space="preserve"> PAGEREF _Toc2182736 \h </w:instrText>
             </w:r>
             <w:r>
               <w:rPr>
@@ -765,7 +763,7 @@
               <w:lang w:val="en-GB" w:eastAsia="en-GB"/>
             </w:rPr>
           </w:pPr>
-          <w:hyperlink w:anchor="_Toc532483931" w:history="1">
+          <w:hyperlink w:anchor="_Toc2182737" w:history="1">
             <w:r>
               <w:rPr>
                 <w:rStyle w:val="Hyperlink"/>
@@ -792,7 +790,7 @@
                 <w:noProof/>
                 <w:webHidden/>
               </w:rPr>
-              <w:instrText xml:space="preserve"> PAGEREF _Toc532483931 \h </w:instrText>
+              <w:instrText xml:space="preserve"> PAGEREF _Toc2182737 \h </w:instrText>
             </w:r>
             <w:r>
               <w:rPr>
@@ -836,13 +834,13 @@
               <w:lang w:eastAsia="en-GB"/>
             </w:rPr>
           </w:pPr>
-          <w:hyperlink w:anchor="_Toc532483932" w:history="1">
+          <w:hyperlink w:anchor="_Toc2182738" w:history="1">
             <w:r>
               <w:rPr>
                 <w:rStyle w:val="Hyperlink"/>
                 <w:noProof/>
               </w:rPr>
-              <w:t>Prerequisite Modules</w:t>
+              <w:t>Drupal Module Installation</w:t>
             </w:r>
             <w:r>
               <w:rPr>
@@ -863,7 +861,7 @@
                 <w:noProof/>
                 <w:webHidden/>
               </w:rPr>
-              <w:instrText xml:space="preserve"> PAGEREF _Toc532483932 \h </w:instrText>
+              <w:instrText xml:space="preserve"> PAGEREF _Toc2182738 \h </w:instrText>
             </w:r>
             <w:r>
               <w:rPr>
@@ -884,75 +882,6 @@
                 <w:webHidden/>
               </w:rPr>
               <w:t>3</w:t>
-            </w:r>
-            <w:r>
-              <w:rPr>
-                <w:noProof/>
-                <w:webHidden/>
-              </w:rPr>
-              <w:fldChar w:fldCharType="end"/>
-            </w:r>
-          </w:hyperlink>
-        </w:p>
-        <w:p>
-          <w:pPr>
-            <w:pStyle w:val="TOC1"/>
-            <w:tabs>
-              <w:tab w:val="right" w:leader="dot" w:pos="9016"/>
-            </w:tabs>
-            <w:rPr>
-              <w:noProof/>
-              <w:lang w:val="en-GB" w:eastAsia="en-GB"/>
-            </w:rPr>
-          </w:pPr>
-          <w:hyperlink w:anchor="_Toc532483933" w:history="1">
-            <w:r>
-              <w:rPr>
-                <w:rStyle w:val="Hyperlink"/>
-                <w:noProof/>
-              </w:rPr>
-              <w:t>Configuration</w:t>
-            </w:r>
-            <w:r>
-              <w:rPr>
-                <w:noProof/>
-                <w:webHidden/>
-              </w:rPr>
-              <w:tab/>
-            </w:r>
-            <w:r>
-              <w:rPr>
-                <w:noProof/>
-                <w:webHidden/>
-              </w:rPr>
-              <w:fldChar w:fldCharType="begin"/>
-            </w:r>
-            <w:r>
-              <w:rPr>
-                <w:noProof/>
-                <w:webHidden/>
-              </w:rPr>
-              <w:instrText xml:space="preserve"> PAGEREF _Toc532483933 \h </w:instrText>
-            </w:r>
-            <w:r>
-              <w:rPr>
-                <w:noProof/>
-                <w:webHidden/>
-              </w:rPr>
-            </w:r>
-            <w:r>
-              <w:rPr>
-                <w:noProof/>
-                <w:webHidden/>
-              </w:rPr>
-              <w:fldChar w:fldCharType="separate"/>
-            </w:r>
-            <w:r>
-              <w:rPr>
-                <w:noProof/>
-                <w:webHidden/>
-              </w:rPr>
-              <w:t>5</w:t>
             </w:r>
             <w:r>
               <w:rPr>
@@ -976,13 +905,13 @@
               <w:lang w:eastAsia="en-GB"/>
             </w:rPr>
           </w:pPr>
-          <w:hyperlink w:anchor="_Toc532483934" w:history="1">
+          <w:hyperlink w:anchor="_Toc2182739" w:history="1">
             <w:r>
               <w:rPr>
                 <w:rStyle w:val="Hyperlink"/>
                 <w:noProof/>
               </w:rPr>
-              <w:t>Authorisation</w:t>
+              <w:t>Prerequisite Modules</w:t>
             </w:r>
             <w:r>
               <w:rPr>
@@ -1003,7 +932,7 @@
                 <w:noProof/>
                 <w:webHidden/>
               </w:rPr>
-              <w:instrText xml:space="preserve"> PAGEREF _Toc532483934 \h </w:instrText>
+              <w:instrText xml:space="preserve"> PAGEREF _Toc2182739 \h </w:instrText>
             </w:r>
             <w:r>
               <w:rPr>
@@ -1023,7 +952,7 @@
                 <w:noProof/>
                 <w:webHidden/>
               </w:rPr>
-              <w:t>5</w:t>
+              <w:t>3</w:t>
             </w:r>
             <w:r>
               <w:rPr>
@@ -1045,13 +974,13 @@
               <w:lang w:val="en-GB" w:eastAsia="en-GB"/>
             </w:rPr>
           </w:pPr>
-          <w:hyperlink w:anchor="_Toc532483935" w:history="1">
+          <w:hyperlink w:anchor="_Toc2182740" w:history="1">
             <w:r>
               <w:rPr>
                 <w:rStyle w:val="Hyperlink"/>
                 <w:noProof/>
               </w:rPr>
-              <w:t>Multilingual Site Configuration</w:t>
+              <w:t>Configuration</w:t>
             </w:r>
             <w:r>
               <w:rPr>
@@ -1072,7 +1001,7 @@
                 <w:noProof/>
                 <w:webHidden/>
               </w:rPr>
-              <w:instrText xml:space="preserve"> PAGEREF _Toc532483935 \h </w:instrText>
+              <w:instrText xml:space="preserve"> PAGEREF _Toc2182740 \h </w:instrText>
             </w:r>
             <w:r>
               <w:rPr>
@@ -1092,7 +1021,7 @@
                 <w:noProof/>
                 <w:webHidden/>
               </w:rPr>
-              <w:t>6</w:t>
+              <w:t>5</w:t>
             </w:r>
             <w:r>
               <w:rPr>
@@ -1116,13 +1045,13 @@
               <w:lang w:eastAsia="en-GB"/>
             </w:rPr>
           </w:pPr>
-          <w:hyperlink w:anchor="_Toc532483936" w:history="1">
+          <w:hyperlink w:anchor="_Toc2182741" w:history="1">
             <w:r>
               <w:rPr>
                 <w:rStyle w:val="Hyperlink"/>
                 <w:noProof/>
               </w:rPr>
-              <w:t>Add languages to site</w:t>
+              <w:t>Authorisation</w:t>
             </w:r>
             <w:r>
               <w:rPr>
@@ -1143,7 +1072,76 @@
                 <w:noProof/>
                 <w:webHidden/>
               </w:rPr>
-              <w:instrText xml:space="preserve"> PAGEREF _Toc532483936 \h </w:instrText>
+              <w:instrText xml:space="preserve"> PAGEREF _Toc2182741 \h </w:instrText>
+            </w:r>
+            <w:r>
+              <w:rPr>
+                <w:noProof/>
+                <w:webHidden/>
+              </w:rPr>
+            </w:r>
+            <w:r>
+              <w:rPr>
+                <w:noProof/>
+                <w:webHidden/>
+              </w:rPr>
+              <w:fldChar w:fldCharType="separate"/>
+            </w:r>
+            <w:r>
+              <w:rPr>
+                <w:noProof/>
+                <w:webHidden/>
+              </w:rPr>
+              <w:t>5</w:t>
+            </w:r>
+            <w:r>
+              <w:rPr>
+                <w:noProof/>
+                <w:webHidden/>
+              </w:rPr>
+              <w:fldChar w:fldCharType="end"/>
+            </w:r>
+          </w:hyperlink>
+        </w:p>
+        <w:p>
+          <w:pPr>
+            <w:pStyle w:val="TOC1"/>
+            <w:tabs>
+              <w:tab w:val="right" w:leader="dot" w:pos="9016"/>
+            </w:tabs>
+            <w:rPr>
+              <w:noProof/>
+              <w:lang w:val="en-GB" w:eastAsia="en-GB"/>
+            </w:rPr>
+          </w:pPr>
+          <w:hyperlink w:anchor="_Toc2182742" w:history="1">
+            <w:r>
+              <w:rPr>
+                <w:rStyle w:val="Hyperlink"/>
+                <w:noProof/>
+              </w:rPr>
+              <w:t>Multilingual Site Configuration</w:t>
+            </w:r>
+            <w:r>
+              <w:rPr>
+                <w:noProof/>
+                <w:webHidden/>
+              </w:rPr>
+              <w:tab/>
+            </w:r>
+            <w:r>
+              <w:rPr>
+                <w:noProof/>
+                <w:webHidden/>
+              </w:rPr>
+              <w:fldChar w:fldCharType="begin"/>
+            </w:r>
+            <w:r>
+              <w:rPr>
+                <w:noProof/>
+                <w:webHidden/>
+              </w:rPr>
+              <w:instrText xml:space="preserve"> PAGEREF _Toc2182742 \h </w:instrText>
             </w:r>
             <w:r>
               <w:rPr>
@@ -1187,14 +1185,13 @@
               <w:lang w:eastAsia="en-GB"/>
             </w:rPr>
           </w:pPr>
-          <w:hyperlink w:anchor="_Toc532483937" w:history="1">
+          <w:hyperlink w:anchor="_Toc2182743" w:history="1">
             <w:r>
               <w:rPr>
                 <w:rStyle w:val="Hyperlink"/>
-                <w:rFonts w:eastAsia="Arial"/>
-                <w:noProof/>
-              </w:rPr>
-              <w:t>Add Methods of Detecting and Selecting Language</w:t>
+                <w:noProof/>
+              </w:rPr>
+              <w:t>Add languages to site</w:t>
             </w:r>
             <w:r>
               <w:rPr>
@@ -1215,7 +1212,7 @@
                 <w:noProof/>
                 <w:webHidden/>
               </w:rPr>
-              <w:instrText xml:space="preserve"> PAGEREF _Toc532483937 \h </w:instrText>
+              <w:instrText xml:space="preserve"> PAGEREF _Toc2182743 \h </w:instrText>
             </w:r>
             <w:r>
               <w:rPr>
@@ -1259,13 +1256,14 @@
               <w:lang w:eastAsia="en-GB"/>
             </w:rPr>
           </w:pPr>
-          <w:hyperlink w:anchor="_Toc532483938" w:history="1">
+          <w:hyperlink w:anchor="_Toc2182744" w:history="1">
             <w:r>
               <w:rPr>
                 <w:rStyle w:val="Hyperlink"/>
-                <w:noProof/>
-              </w:rPr>
-              <w:t>Enable Content Type Translation</w:t>
+                <w:rFonts w:eastAsia="Arial"/>
+                <w:noProof/>
+              </w:rPr>
+              <w:t>Add Methods of Detecting and Selecting Language</w:t>
             </w:r>
             <w:r>
               <w:rPr>
@@ -1286,7 +1284,7 @@
                 <w:noProof/>
                 <w:webHidden/>
               </w:rPr>
-              <w:instrText xml:space="preserve"> PAGEREF _Toc532483938 \h </w:instrText>
+              <w:instrText xml:space="preserve"> PAGEREF _Toc2182744 \h </w:instrText>
             </w:r>
             <w:r>
               <w:rPr>
@@ -1330,13 +1328,13 @@
               <w:lang w:eastAsia="en-GB"/>
             </w:rPr>
           </w:pPr>
-          <w:hyperlink w:anchor="_Toc532483939" w:history="1">
+          <w:hyperlink w:anchor="_Toc2182745" w:history="1">
             <w:r>
               <w:rPr>
                 <w:rStyle w:val="Hyperlink"/>
                 <w:noProof/>
               </w:rPr>
-              <w:t>Enable Field Translation</w:t>
+              <w:t>Enable Content Type Translation</w:t>
             </w:r>
             <w:r>
               <w:rPr>
@@ -1357,7 +1355,7 @@
                 <w:noProof/>
                 <w:webHidden/>
               </w:rPr>
-              <w:instrText xml:space="preserve"> PAGEREF _Toc532483939 \h </w:instrText>
+              <w:instrText xml:space="preserve"> PAGEREF _Toc2182745 \h </w:instrText>
             </w:r>
             <w:r>
               <w:rPr>
@@ -1377,7 +1375,7 @@
                 <w:noProof/>
                 <w:webHidden/>
               </w:rPr>
-              <w:t>6</w:t>
+              <w:t>7</w:t>
             </w:r>
             <w:r>
               <w:rPr>
@@ -1401,13 +1399,13 @@
               <w:lang w:eastAsia="en-GB"/>
             </w:rPr>
           </w:pPr>
-          <w:hyperlink w:anchor="_Toc532483940" w:history="1">
+          <w:hyperlink w:anchor="_Toc2182746" w:history="1">
             <w:r>
               <w:rPr>
                 <w:rStyle w:val="Hyperlink"/>
                 <w:noProof/>
               </w:rPr>
-              <w:t>Enable Title Translation</w:t>
+              <w:t>Enable Field Translation</w:t>
             </w:r>
             <w:r>
               <w:rPr>
@@ -1428,7 +1426,13 @@
                 <w:noProof/>
                 <w:webHidden/>
               </w:rPr>
-              <w:instrText xml:space="preserve"> PAGEREF _Toc532483940 \h </w:instrText>
+              <w:instrText xml:space="preserve"> PAGEREF _Toc2182746 \h </w:instrText>
+            </w:r>
+            <w:r>
+              <w:rPr>
+                <w:noProof/>
+                <w:webHidden/>
+              </w:rPr>
             </w:r>
             <w:r>
               <w:rPr>
@@ -1439,13 +1443,10 @@
             </w:r>
             <w:r>
               <w:rPr>
-                <w:b/>
-                <w:bCs/>
-                <w:noProof/>
-                <w:webHidden/>
-                <w:lang w:val="en-US"/>
-              </w:rPr>
-              <w:t>Error! Bookmark not defined.</w:t>
+                <w:noProof/>
+                <w:webHidden/>
+              </w:rPr>
+              <w:t>8</w:t>
             </w:r>
             <w:r>
               <w:rPr>
@@ -1467,7 +1468,7 @@
               <w:lang w:val="en-GB" w:eastAsia="en-GB"/>
             </w:rPr>
           </w:pPr>
-          <w:hyperlink w:anchor="_Toc532483941" w:history="1">
+          <w:hyperlink w:anchor="_Toc2182747" w:history="1">
             <w:r>
               <w:rPr>
                 <w:rStyle w:val="Hyperlink"/>
@@ -1494,7 +1495,7 @@
                 <w:noProof/>
                 <w:webHidden/>
               </w:rPr>
-              <w:instrText xml:space="preserve"> PAGEREF _Toc532483941 \h </w:instrText>
+              <w:instrText xml:space="preserve"> PAGEREF _Toc2182747 \h </w:instrText>
             </w:r>
             <w:r>
               <w:rPr>
@@ -1514,7 +1515,7 @@
                 <w:noProof/>
                 <w:webHidden/>
               </w:rPr>
-              <w:t>7</w:t>
+              <w:t>9</w:t>
             </w:r>
             <w:r>
               <w:rPr>
@@ -1538,7 +1539,7 @@
               <w:lang w:eastAsia="en-GB"/>
             </w:rPr>
           </w:pPr>
-          <w:hyperlink w:anchor="_Toc532483942" w:history="1">
+          <w:hyperlink w:anchor="_Toc2182748" w:history="1">
             <w:r>
               <w:rPr>
                 <w:rStyle w:val="Hyperlink"/>
@@ -1565,7 +1566,7 @@
                 <w:noProof/>
                 <w:webHidden/>
               </w:rPr>
-              <w:instrText xml:space="preserve"> PAGEREF _Toc532483942 \h </w:instrText>
+              <w:instrText xml:space="preserve"> PAGEREF _Toc2182748 \h </w:instrText>
             </w:r>
             <w:r>
               <w:rPr>
@@ -1585,7 +1586,7 @@
                 <w:noProof/>
                 <w:webHidden/>
               </w:rPr>
-              <w:t>7</w:t>
+              <w:t>9</w:t>
             </w:r>
             <w:r>
               <w:rPr>
@@ -1609,7 +1610,7 @@
               <w:lang w:eastAsia="en-GB"/>
             </w:rPr>
           </w:pPr>
-          <w:hyperlink w:anchor="_Toc532483943" w:history="1">
+          <w:hyperlink w:anchor="_Toc2182749" w:history="1">
             <w:r>
               <w:rPr>
                 <w:rStyle w:val="Hyperlink"/>
@@ -1636,7 +1637,7 @@
                 <w:noProof/>
                 <w:webHidden/>
               </w:rPr>
-              <w:instrText xml:space="preserve"> PAGEREF _Toc532483943 \h </w:instrText>
+              <w:instrText xml:space="preserve"> PAGEREF _Toc2182749 \h </w:instrText>
             </w:r>
             <w:r>
               <w:rPr>
@@ -1656,7 +1657,7 @@
                 <w:noProof/>
                 <w:webHidden/>
               </w:rPr>
-              <w:t>7</w:t>
+              <w:t>9</w:t>
             </w:r>
             <w:r>
               <w:rPr>
@@ -1680,7 +1681,7 @@
               <w:lang w:eastAsia="en-GB"/>
             </w:rPr>
           </w:pPr>
-          <w:hyperlink w:anchor="_Toc532483944" w:history="1">
+          <w:hyperlink w:anchor="_Toc2182750" w:history="1">
             <w:r>
               <w:rPr>
                 <w:rStyle w:val="Hyperlink"/>
@@ -1707,7 +1708,7 @@
                 <w:noProof/>
                 <w:webHidden/>
               </w:rPr>
-              <w:instrText xml:space="preserve"> PAGEREF _Toc532483944 \h </w:instrText>
+              <w:instrText xml:space="preserve"> PAGEREF _Toc2182750 \h </w:instrText>
             </w:r>
             <w:r>
               <w:rPr>
@@ -1727,7 +1728,7 @@
                 <w:noProof/>
                 <w:webHidden/>
               </w:rPr>
-              <w:t>7</w:t>
+              <w:t>10</w:t>
             </w:r>
             <w:r>
               <w:rPr>
@@ -1749,7 +1750,7 @@
               <w:lang w:val="en-GB" w:eastAsia="en-GB"/>
             </w:rPr>
           </w:pPr>
-          <w:hyperlink w:anchor="_Toc532483945" w:history="1">
+          <w:hyperlink w:anchor="_Toc2182751" w:history="1">
             <w:r>
               <w:rPr>
                 <w:rStyle w:val="Hyperlink"/>
@@ -1776,7 +1777,7 @@
                 <w:noProof/>
                 <w:webHidden/>
               </w:rPr>
-              <w:instrText xml:space="preserve"> PAGEREF _Toc532483945 \h </w:instrText>
+              <w:instrText xml:space="preserve"> PAGEREF _Toc2182751 \h </w:instrText>
             </w:r>
             <w:r>
               <w:rPr>
@@ -1796,7 +1797,7 @@
                 <w:noProof/>
                 <w:webHidden/>
               </w:rPr>
-              <w:t>7</w:t>
+              <w:t>10</w:t>
             </w:r>
             <w:r>
               <w:rPr>
@@ -1818,7 +1819,7 @@
               <w:lang w:val="en-GB" w:eastAsia="en-GB"/>
             </w:rPr>
           </w:pPr>
-          <w:hyperlink w:anchor="_Toc532483946" w:history="1">
+          <w:hyperlink w:anchor="_Toc2182752" w:history="1">
             <w:r>
               <w:rPr>
                 <w:rStyle w:val="Hyperlink"/>
@@ -1845,7 +1846,7 @@
                 <w:noProof/>
                 <w:webHidden/>
               </w:rPr>
-              <w:instrText xml:space="preserve"> PAGEREF _Toc532483946 \h </w:instrText>
+              <w:instrText xml:space="preserve"> PAGEREF _Toc2182752 \h </w:instrText>
             </w:r>
             <w:r>
               <w:rPr>
@@ -1865,7 +1866,7 @@
                 <w:noProof/>
                 <w:webHidden/>
               </w:rPr>
-              <w:t>7</w:t>
+              <w:t>10</w:t>
             </w:r>
             <w:r>
               <w:rPr>
@@ -1887,7 +1888,7 @@
               <w:lang w:val="en-GB" w:eastAsia="en-GB"/>
             </w:rPr>
           </w:pPr>
-          <w:hyperlink w:anchor="_Toc532483947" w:history="1">
+          <w:hyperlink w:anchor="_Toc2182753" w:history="1">
             <w:r>
               <w:rPr>
                 <w:rStyle w:val="Hyperlink"/>
@@ -1914,7 +1915,7 @@
                 <w:noProof/>
                 <w:webHidden/>
               </w:rPr>
-              <w:instrText xml:space="preserve"> PAGEREF _Toc532483947 \h </w:instrText>
+              <w:instrText xml:space="preserve"> PAGEREF _Toc2182753 \h </w:instrText>
             </w:r>
             <w:r>
               <w:rPr>
@@ -1934,7 +1935,7 @@
                 <w:noProof/>
                 <w:webHidden/>
               </w:rPr>
-              <w:t>8</w:t>
+              <w:t>11</w:t>
             </w:r>
             <w:r>
               <w:rPr>
@@ -1958,13 +1959,13 @@
               <w:lang w:eastAsia="en-GB"/>
             </w:rPr>
           </w:pPr>
-          <w:hyperlink w:anchor="_Toc532483948" w:history="1">
+          <w:hyperlink w:anchor="_Toc2182754" w:history="1">
             <w:r>
               <w:rPr>
                 <w:rStyle w:val="Hyperlink"/>
                 <w:noProof/>
               </w:rPr>
-              <w:t>Known Bugs</w:t>
+              <w:t>Known Bugs/Limitations</w:t>
             </w:r>
             <w:r>
               <w:rPr>
@@ -1985,7 +1986,7 @@
                 <w:noProof/>
                 <w:webHidden/>
               </w:rPr>
-              <w:instrText xml:space="preserve"> PAGEREF _Toc532483948 \h </w:instrText>
+              <w:instrText xml:space="preserve"> PAGEREF _Toc2182754 \h </w:instrText>
             </w:r>
             <w:r>
               <w:rPr>
@@ -2005,7 +2006,7 @@
                 <w:noProof/>
                 <w:webHidden/>
               </w:rPr>
-              <w:t>8</w:t>
+              <w:t>11</w:t>
             </w:r>
             <w:r>
               <w:rPr>
@@ -2027,13 +2028,13 @@
               <w:lang w:val="en-GB" w:eastAsia="en-GB"/>
             </w:rPr>
           </w:pPr>
-          <w:hyperlink w:anchor="_Toc532483949" w:history="1">
+          <w:hyperlink w:anchor="_Toc2182755" w:history="1">
             <w:r>
               <w:rPr>
                 <w:rStyle w:val="Hyperlink"/>
                 <w:noProof/>
               </w:rPr>
-              <w:t>Title</w:t>
+              <w:t>Site language selected</w:t>
             </w:r>
             <w:r>
               <w:rPr>
@@ -2054,7 +2055,7 @@
                 <w:noProof/>
                 <w:webHidden/>
               </w:rPr>
-              <w:instrText xml:space="preserve"> PAGEREF _Toc532483949 \h </w:instrText>
+              <w:instrText xml:space="preserve"> PAGEREF _Toc2182755 \h </w:instrText>
             </w:r>
             <w:r>
               <w:rPr>
@@ -2074,7 +2075,7 @@
                 <w:noProof/>
                 <w:webHidden/>
               </w:rPr>
-              <w:t>8</w:t>
+              <w:t>11</w:t>
             </w:r>
             <w:r>
               <w:rPr>
@@ -2095,6 +2096,8 @@
             <w:fldChar w:fldCharType="end"/>
           </w:r>
         </w:p>
+        <w:bookmarkStart w:id="5" w:name="_GoBack" w:displacedByCustomXml="next"/>
+        <w:bookmarkEnd w:id="5" w:displacedByCustomXml="next"/>
       </w:sdtContent>
     </w:sdt>
     <w:p>
@@ -2104,7 +2107,7 @@
           <w:rFonts w:eastAsiaTheme="minorEastAsia"/>
         </w:rPr>
       </w:pPr>
-      <w:bookmarkStart w:id="6" w:name="_Toc532483930"/>
+      <w:bookmarkStart w:id="6" w:name="_Toc2182736"/>
       <w:r>
         <w:lastRenderedPageBreak/>
         <w:t>Introduction</w:t>
@@ -2164,7 +2167,7 @@
       <w:pPr>
         <w:pStyle w:val="Heading1"/>
       </w:pPr>
-      <w:bookmarkStart w:id="8" w:name="_Toc532483931"/>
+      <w:bookmarkStart w:id="8" w:name="_Toc2182737"/>
       <w:r>
         <w:lastRenderedPageBreak/>
         <w:t>Installation</w:t>
@@ -2184,19 +2187,48 @@
       <w:r>
         <w:t>Module</w:t>
       </w:r>
+      <w:r>
+        <w:t>.</w:t>
+      </w:r>
     </w:p>
     <w:p>
       <w:pPr>
         <w:pStyle w:val="Heading2"/>
       </w:pPr>
-      <w:bookmarkStart w:id="9" w:name="_Toc532483932"/>
+      <w:bookmarkStart w:id="9" w:name="_Toc2182738"/>
+      <w:r>
+        <w:t>Drupal Module Installation</w:t>
+      </w:r>
+      <w:bookmarkEnd w:id="9"/>
+    </w:p>
+    <w:p>
+      <w:pPr>
+        <w:pStyle w:val="Normal1"/>
+      </w:pPr>
+      <w:r>
+        <w:t>To install a new module to a Drupal site just simply download the code for the module. Put the folder containing the module code into the site directory “&lt;</w:t>
+      </w:r>
+      <w:proofErr w:type="spellStart"/>
+      <w:r>
+        <w:t>your_site</w:t>
+      </w:r>
+      <w:proofErr w:type="spellEnd"/>
+      <w:r>
+        <w:t>&gt;/sites/all/modules”. Then the options to enable the module will appear in the Drupal modules list.</w:t>
+      </w:r>
+    </w:p>
+    <w:p>
+      <w:pPr>
+        <w:pStyle w:val="Heading2"/>
+      </w:pPr>
+      <w:bookmarkStart w:id="10" w:name="_Toc2182739"/>
       <w:r>
         <w:t>Prerequisit</w:t>
       </w:r>
       <w:r>
         <w:t>e Modules</w:t>
       </w:r>
-      <w:bookmarkEnd w:id="9"/>
+      <w:bookmarkEnd w:id="10"/>
     </w:p>
     <w:p>
       <w:pPr>
@@ -2408,6 +2440,7 @@
         </w:numPr>
       </w:pPr>
       <w:r>
+        <w:lastRenderedPageBreak/>
         <w:t>Translation sets</w:t>
       </w:r>
     </w:p>
@@ -2449,27 +2482,14 @@
     </w:p>
     <w:p>
       <w:pPr>
-        <w:pStyle w:val="Normal1"/>
-        <w:numPr>
-          <w:ilvl w:val="0"/>
-          <w:numId w:val="33"/>
-        </w:numPr>
-      </w:pPr>
-      <w:r>
-        <w:lastRenderedPageBreak/>
-        <w:t>Entity Tokens</w:t>
-      </w:r>
-    </w:p>
-    <w:p>
-      <w:pPr>
         <w:pStyle w:val="Heading1"/>
       </w:pPr>
-      <w:bookmarkStart w:id="10" w:name="_Toc532483933"/>
+      <w:bookmarkStart w:id="11" w:name="_Toc2182740"/>
       <w:r>
         <w:lastRenderedPageBreak/>
         <w:t>Configuration</w:t>
       </w:r>
-      <w:bookmarkEnd w:id="10"/>
+      <w:bookmarkEnd w:id="11"/>
     </w:p>
     <w:p>
       <w:pPr>
@@ -2588,16 +2608,30 @@
       <w:pPr>
         <w:pStyle w:val="Normal1"/>
       </w:pPr>
+      <w:r>
+        <w:t>The URL endpoint is “</w:t>
+      </w:r>
+      <w:r>
+        <w:t>admin/config/regional/mt_hub</w:t>
+      </w:r>
+      <w:r>
+        <w:t>”.</w:t>
+      </w:r>
     </w:p>
     <w:p>
       <w:pPr>
+        <w:pStyle w:val="Normal1"/>
+      </w:pPr>
+    </w:p>
+    <w:p>
+      <w:pPr>
         <w:pStyle w:val="Heading2"/>
       </w:pPr>
-      <w:bookmarkStart w:id="11" w:name="_Toc532483934"/>
+      <w:bookmarkStart w:id="12" w:name="_Toc2182741"/>
       <w:r>
         <w:t>Authorisation</w:t>
       </w:r>
-      <w:bookmarkEnd w:id="11"/>
+      <w:bookmarkEnd w:id="12"/>
     </w:p>
     <w:p>
       <w:pPr>
@@ -2667,9 +2701,60 @@
     </w:p>
     <w:p>
       <w:pPr>
+        <w:pStyle w:val="Normal1"/>
+      </w:pPr>
+      <w:r>
+        <w:rPr>
+          <w:noProof/>
+        </w:rPr>
+        <w:drawing>
+          <wp:inline distT="0" distB="0" distL="0" distR="0" wp14:anchorId="5F141E20" wp14:editId="7C1C82D7">
+            <wp:extent cx="5731510" cy="3074670"/>
+            <wp:effectExtent l="0" t="0" r="2540" b="0"/>
+            <wp:docPr id="1" name="Picture 1"/>
+            <wp:cNvGraphicFramePr>
+              <a:graphicFrameLocks xmlns:a="http://schemas.openxmlformats.org/drawingml/2006/main" noChangeAspect="1"/>
+            </wp:cNvGraphicFramePr>
+            <a:graphic xmlns:a="http://schemas.openxmlformats.org/drawingml/2006/main">
+              <a:graphicData uri="http://schemas.openxmlformats.org/drawingml/2006/picture">
+                <pic:pic xmlns:pic="http://schemas.openxmlformats.org/drawingml/2006/picture">
+                  <pic:nvPicPr>
+                    <pic:cNvPr id="1" name="Input API token.PNG"/>
+                    <pic:cNvPicPr/>
+                  </pic:nvPicPr>
+                  <pic:blipFill>
+                    <a:blip r:embed="rId14" cstate="print">
+                      <a:extLst>
+                        <a:ext uri="{28A0092B-C50C-407E-A947-70E740481C1C}">
+                          <a14:useLocalDpi xmlns:a14="http://schemas.microsoft.com/office/drawing/2010/main" val="0"/>
+                        </a:ext>
+                      </a:extLst>
+                    </a:blip>
+                    <a:stretch>
+                      <a:fillRect/>
+                    </a:stretch>
+                  </pic:blipFill>
+                  <pic:spPr>
+                    <a:xfrm>
+                      <a:off x="0" y="0"/>
+                      <a:ext cx="5731510" cy="3074670"/>
+                    </a:xfrm>
+                    <a:prstGeom prst="rect">
+                      <a:avLst/>
+                    </a:prstGeom>
+                  </pic:spPr>
+                </pic:pic>
+              </a:graphicData>
+            </a:graphic>
+          </wp:inline>
+        </w:drawing>
+      </w:r>
+    </w:p>
+    <w:p>
+      <w:pPr>
         <w:pStyle w:val="Heading1"/>
       </w:pPr>
-      <w:bookmarkStart w:id="12" w:name="_Toc532483935"/>
+      <w:bookmarkStart w:id="13" w:name="_Toc2182742"/>
       <w:r>
         <w:lastRenderedPageBreak/>
         <w:t>Multilingual Site</w:t>
@@ -2679,21 +2764,21 @@
       </w:r>
       <w:r>
         <w:t>Configuration</w:t>
-      </w:r>
-      <w:bookmarkEnd w:id="12"/>
-    </w:p>
-    <w:p>
-      <w:pPr>
-        <w:pStyle w:val="Heading2"/>
-      </w:pPr>
-      <w:bookmarkStart w:id="13" w:name="_Toc532483936"/>
-      <w:r>
-        <w:t>Add languages to site</w:t>
       </w:r>
       <w:bookmarkEnd w:id="13"/>
     </w:p>
     <w:p>
       <w:pPr>
+        <w:pStyle w:val="Heading2"/>
+      </w:pPr>
+      <w:bookmarkStart w:id="14" w:name="_Toc2182743"/>
+      <w:r>
+        <w:t>Add languages to site</w:t>
+      </w:r>
+      <w:bookmarkEnd w:id="14"/>
+    </w:p>
+    <w:p>
+      <w:pPr>
         <w:pStyle w:val="Normal1"/>
       </w:pPr>
       <w:r>
@@ -2707,6 +2792,57 @@
       </w:r>
       <w:r>
         <w:t>(“admin/config/regional/language”)</w:t>
+      </w:r>
+    </w:p>
+    <w:p>
+      <w:pPr>
+        <w:pStyle w:val="Normal1"/>
+      </w:pPr>
+      <w:r>
+        <w:rPr>
+          <w:noProof/>
+        </w:rPr>
+        <w:drawing>
+          <wp:inline distT="0" distB="0" distL="0" distR="0" wp14:anchorId="70A10140" wp14:editId="0C81F3B4">
+            <wp:extent cx="5731510" cy="3074670"/>
+            <wp:effectExtent l="0" t="0" r="2540" b="0"/>
+            <wp:docPr id="6" name="Picture 6"/>
+            <wp:cNvGraphicFramePr>
+              <a:graphicFrameLocks xmlns:a="http://schemas.openxmlformats.org/drawingml/2006/main" noChangeAspect="1"/>
+            </wp:cNvGraphicFramePr>
+            <a:graphic xmlns:a="http://schemas.openxmlformats.org/drawingml/2006/main">
+              <a:graphicData uri="http://schemas.openxmlformats.org/drawingml/2006/picture">
+                <pic:pic xmlns:pic="http://schemas.openxmlformats.org/drawingml/2006/picture">
+                  <pic:nvPicPr>
+                    <pic:cNvPr id="6" name="Enable languages.PNG"/>
+                    <pic:cNvPicPr/>
+                  </pic:nvPicPr>
+                  <pic:blipFill>
+                    <a:blip r:embed="rId15" cstate="print">
+                      <a:extLst>
+                        <a:ext uri="{28A0092B-C50C-407E-A947-70E740481C1C}">
+                          <a14:useLocalDpi xmlns:a14="http://schemas.microsoft.com/office/drawing/2010/main" val="0"/>
+                        </a:ext>
+                      </a:extLst>
+                    </a:blip>
+                    <a:stretch>
+                      <a:fillRect/>
+                    </a:stretch>
+                  </pic:blipFill>
+                  <pic:spPr>
+                    <a:xfrm>
+                      <a:off x="0" y="0"/>
+                      <a:ext cx="5731510" cy="3074670"/>
+                    </a:xfrm>
+                    <a:prstGeom prst="rect">
+                      <a:avLst/>
+                    </a:prstGeom>
+                  </pic:spPr>
+                </pic:pic>
+              </a:graphicData>
+            </a:graphic>
+          </wp:inline>
+        </w:drawing>
       </w:r>
     </w:p>
     <w:p>
@@ -2716,14 +2852,14 @@
           <w:rFonts w:eastAsia="Arial"/>
         </w:rPr>
       </w:pPr>
-      <w:bookmarkStart w:id="14" w:name="_Toc532483937"/>
+      <w:bookmarkStart w:id="15" w:name="_Toc2182744"/>
       <w:r>
         <w:rPr>
           <w:rFonts w:eastAsia="Arial"/>
         </w:rPr>
         <w:t>Add Methods of Detecting and Selecting Language</w:t>
       </w:r>
-      <w:bookmarkEnd w:id="14"/>
+      <w:bookmarkEnd w:id="15"/>
     </w:p>
     <w:p>
       <w:pPr>
@@ -2735,22 +2871,9 @@
       <w:r>
         <w:t>languages for the site at “</w:t>
       </w:r>
-      <w:hyperlink r:id="rId14" w:history="1">
+      <w:hyperlink r:id="rId16" w:history="1">
         <w:r>
           <w:t>Home</w:t>
-        </w:r>
-      </w:hyperlink>
-      <w:r>
-        <w:t xml:space="preserve"> &gt;</w:t>
-      </w:r>
-      <w:hyperlink r:id="rId15" w:history="1">
-        <w:r>
-          <w:t xml:space="preserve"> </w:t>
-        </w:r>
-      </w:hyperlink>
-      <w:hyperlink r:id="rId16" w:history="1">
-        <w:r>
-          <w:t>Administration</w:t>
         </w:r>
       </w:hyperlink>
       <w:r>
@@ -2763,7 +2886,7 @@
       </w:hyperlink>
       <w:hyperlink r:id="rId18" w:history="1">
         <w:r>
-          <w:t>Configuration</w:t>
+          <w:t>Administration</w:t>
         </w:r>
       </w:hyperlink>
       <w:r>
@@ -2776,7 +2899,7 @@
       </w:hyperlink>
       <w:hyperlink r:id="rId20" w:history="1">
         <w:r>
-          <w:t>Regional and language</w:t>
+          <w:t>Configuration</w:t>
         </w:r>
       </w:hyperlink>
       <w:r>
@@ -2789,6 +2912,19 @@
       </w:hyperlink>
       <w:hyperlink r:id="rId22" w:history="1">
         <w:r>
+          <w:t>Regional and language</w:t>
+        </w:r>
+      </w:hyperlink>
+      <w:r>
+        <w:t xml:space="preserve"> &gt;</w:t>
+      </w:r>
+      <w:hyperlink r:id="rId23" w:history="1">
+        <w:r>
+          <w:t xml:space="preserve"> </w:t>
+        </w:r>
+      </w:hyperlink>
+      <w:hyperlink r:id="rId24" w:history="1">
+        <w:r>
           <w:t>Languages</w:t>
         </w:r>
       </w:hyperlink>
@@ -2798,71 +2934,219 @@
       <w:r>
         <w:t>.</w:t>
       </w:r>
+      <w:r>
+        <w:t xml:space="preserve"> </w:t>
+      </w:r>
+      <w:r>
+        <w:t>(“admin/config/regional/language</w:t>
+      </w:r>
+      <w:r>
+        <w:t>/configure</w:t>
+      </w:r>
+      <w:r>
+        <w:t>”)</w:t>
+      </w:r>
     </w:p>
     <w:p>
       <w:pPr>
         <w:pStyle w:val="Normal1"/>
       </w:pPr>
+      <w:r>
+        <w:rPr>
+          <w:noProof/>
+        </w:rPr>
+        <w:lastRenderedPageBreak/>
+        <w:drawing>
+          <wp:inline distT="0" distB="0" distL="0" distR="0" wp14:anchorId="5AEE54E7" wp14:editId="0EEFE091">
+            <wp:extent cx="5731510" cy="3074670"/>
+            <wp:effectExtent l="0" t="0" r="2540" b="0"/>
+            <wp:docPr id="9" name="Picture 9"/>
+            <wp:cNvGraphicFramePr>
+              <a:graphicFrameLocks xmlns:a="http://schemas.openxmlformats.org/drawingml/2006/main" noChangeAspect="1"/>
+            </wp:cNvGraphicFramePr>
+            <a:graphic xmlns:a="http://schemas.openxmlformats.org/drawingml/2006/main">
+              <a:graphicData uri="http://schemas.openxmlformats.org/drawingml/2006/picture">
+                <pic:pic xmlns:pic="http://schemas.openxmlformats.org/drawingml/2006/picture">
+                  <pic:nvPicPr>
+                    <pic:cNvPr id="9" name="Enable session language detection.PNG"/>
+                    <pic:cNvPicPr/>
+                  </pic:nvPicPr>
+                  <pic:blipFill>
+                    <a:blip r:embed="rId25" cstate="print">
+                      <a:extLst>
+                        <a:ext uri="{28A0092B-C50C-407E-A947-70E740481C1C}">
+                          <a14:useLocalDpi xmlns:a14="http://schemas.microsoft.com/office/drawing/2010/main" val="0"/>
+                        </a:ext>
+                      </a:extLst>
+                    </a:blip>
+                    <a:stretch>
+                      <a:fillRect/>
+                    </a:stretch>
+                  </pic:blipFill>
+                  <pic:spPr>
+                    <a:xfrm>
+                      <a:off x="0" y="0"/>
+                      <a:ext cx="5731510" cy="3074670"/>
+                    </a:xfrm>
+                    <a:prstGeom prst="rect">
+                      <a:avLst/>
+                    </a:prstGeom>
+                  </pic:spPr>
+                </pic:pic>
+              </a:graphicData>
+            </a:graphic>
+          </wp:inline>
+        </w:drawing>
+      </w:r>
     </w:p>
     <w:p>
       <w:pPr>
         <w:pStyle w:val="Heading2"/>
       </w:pPr>
-      <w:bookmarkStart w:id="15" w:name="_Toc532483938"/>
+      <w:bookmarkStart w:id="16" w:name="_Toc2182745"/>
       <w:r>
         <w:t>Enable Content Type Translation</w:t>
-      </w:r>
-      <w:bookmarkEnd w:id="15"/>
-    </w:p>
-    <w:p>
-      <w:r>
-        <w:t>To enable translation for c</w:t>
-      </w:r>
-      <w:r>
-        <w:t xml:space="preserve">ontent </w:t>
-      </w:r>
-      <w:r>
-        <w:t>types,</w:t>
-      </w:r>
-      <w:r>
-        <w:t xml:space="preserve"> go to “</w:t>
-      </w:r>
-      <w:r>
-        <w:t>Structure &gt; Content Types &gt; Basic Page &gt; edit &gt; Publishing Options &gt; Multilingual support</w:t>
-      </w:r>
-      <w:r>
-        <w:t>” and select “</w:t>
-      </w:r>
-      <w:r>
-        <w:t>Enabled, with Field Translatio</w:t>
-      </w:r>
-      <w:r>
-        <w:t>n”.</w:t>
-      </w:r>
-    </w:p>
-    <w:p>
-      <w:pPr>
-        <w:pStyle w:val="Heading2"/>
-      </w:pPr>
-      <w:bookmarkStart w:id="16" w:name="_Toc532483939"/>
-      <w:r>
-        <w:t xml:space="preserve">Enable </w:t>
-      </w:r>
-      <w:r>
-        <w:t>F</w:t>
-      </w:r>
-      <w:r>
-        <w:t xml:space="preserve">ield </w:t>
-      </w:r>
-      <w:r>
-        <w:t>T</w:t>
-      </w:r>
-      <w:r>
-        <w:t>ranslation</w:t>
       </w:r>
       <w:bookmarkEnd w:id="16"/>
     </w:p>
     <w:p>
+      <w:pPr>
+        <w:pStyle w:val="Normal1"/>
+      </w:pPr>
+      <w:r>
+        <w:t>To enable translation for c</w:t>
+      </w:r>
+      <w:r>
+        <w:t xml:space="preserve">ontent </w:t>
+      </w:r>
+      <w:r>
+        <w:t>types,</w:t>
+      </w:r>
+      <w:r>
+        <w:t xml:space="preserve"> go to “</w:t>
+      </w:r>
+      <w:r>
+        <w:t>Structure &gt; Content Types &gt; Basic Page &gt; edit &gt; Publishing Options &gt; Multilingual support</w:t>
+      </w:r>
+      <w:r>
+        <w:t>” and select “</w:t>
+      </w:r>
+      <w:r>
+        <w:t>Enabled, with Field Translatio</w:t>
+      </w:r>
+      <w:r>
+        <w:t>n”.</w:t>
+      </w:r>
+      <w:r>
+        <w:t xml:space="preserve"> </w:t>
+      </w:r>
+      <w:r>
+        <w:t>(“admin/</w:t>
+      </w:r>
+      <w:r>
+        <w:t>structure/types/manage/page</w:t>
+      </w:r>
+      <w:r>
+        <w:t>”)</w:t>
+      </w:r>
+    </w:p>
+    <w:p>
+      <w:pPr>
+        <w:pStyle w:val="Normal1"/>
+      </w:pPr>
+      <w:r>
+        <w:rPr>
+          <w:noProof/>
+        </w:rPr>
+        <w:drawing>
+          <wp:inline distT="0" distB="0" distL="0" distR="0" wp14:anchorId="0C1F04B0" wp14:editId="7020D386">
+            <wp:extent cx="5731510" cy="3074670"/>
+            <wp:effectExtent l="0" t="0" r="2540" b="0"/>
+            <wp:docPr id="10" name="Picture 10"/>
+            <wp:cNvGraphicFramePr>
+              <a:graphicFrameLocks xmlns:a="http://schemas.openxmlformats.org/drawingml/2006/main" noChangeAspect="1"/>
+            </wp:cNvGraphicFramePr>
+            <a:graphic xmlns:a="http://schemas.openxmlformats.org/drawingml/2006/main">
+              <a:graphicData uri="http://schemas.openxmlformats.org/drawingml/2006/picture">
+                <pic:pic xmlns:pic="http://schemas.openxmlformats.org/drawingml/2006/picture">
+                  <pic:nvPicPr>
+                    <pic:cNvPr id="10" name="Enable field translation on node.PNG"/>
+                    <pic:cNvPicPr/>
+                  </pic:nvPicPr>
+                  <pic:blipFill>
+                    <a:blip r:embed="rId26" cstate="print">
+                      <a:extLst>
+                        <a:ext uri="{28A0092B-C50C-407E-A947-70E740481C1C}">
+                          <a14:useLocalDpi xmlns:a14="http://schemas.microsoft.com/office/drawing/2010/main" val="0"/>
+                        </a:ext>
+                      </a:extLst>
+                    </a:blip>
+                    <a:stretch>
+                      <a:fillRect/>
+                    </a:stretch>
+                  </pic:blipFill>
+                  <pic:spPr>
+                    <a:xfrm>
+                      <a:off x="0" y="0"/>
+                      <a:ext cx="5731510" cy="3074670"/>
+                    </a:xfrm>
+                    <a:prstGeom prst="rect">
+                      <a:avLst/>
+                    </a:prstGeom>
+                  </pic:spPr>
+                </pic:pic>
+              </a:graphicData>
+            </a:graphic>
+          </wp:inline>
+        </w:drawing>
+      </w:r>
+    </w:p>
+    <w:p>
+      <w:pPr>
+        <w:pStyle w:val="Normal1"/>
+      </w:pPr>
+      <w:r>
+        <w:t xml:space="preserve">To disable the language selector links below content </w:t>
+      </w:r>
+      <w:proofErr w:type="gramStart"/>
+      <w:r>
+        <w:t>types</w:t>
+      </w:r>
+      <w:proofErr w:type="gramEnd"/>
+      <w:r>
+        <w:t xml:space="preserve"> check the “Hide content translation links” box on each content type </w:t>
+      </w:r>
+      <w:r>
+        <w:t>edit page.</w:t>
+      </w:r>
+    </w:p>
+    <w:p>
+      <w:pPr>
+        <w:pStyle w:val="Heading2"/>
+      </w:pPr>
+      <w:bookmarkStart w:id="17" w:name="_Toc2182746"/>
+      <w:r>
+        <w:lastRenderedPageBreak/>
+        <w:t xml:space="preserve">Enable </w:t>
+      </w:r>
+      <w:r>
+        <w:t>F</w:t>
+      </w:r>
+      <w:r>
+        <w:t xml:space="preserve">ield </w:t>
+      </w:r>
+      <w:r>
+        <w:t>T</w:t>
+      </w:r>
+      <w:r>
+        <w:t>ranslation</w:t>
+      </w:r>
+      <w:bookmarkEnd w:id="17"/>
+    </w:p>
+    <w:p>
+      <w:pPr>
+        <w:pStyle w:val="Normal1"/>
+      </w:pPr>
       <w:r>
         <w:t xml:space="preserve">To enable fields to be translated you must edit the field settings. For example, to </w:t>
       </w:r>
@@ -2908,13 +3192,81 @@
       <w:r>
         <w:t>”.</w:t>
       </w:r>
+      <w:r>
+        <w:t xml:space="preserve"> </w:t>
+      </w:r>
+      <w:r>
+        <w:t>(“admin/</w:t>
+      </w:r>
+      <w:r>
+        <w:t>structure/types/manage/page</w:t>
+      </w:r>
+      <w:r>
+        <w:t>/fields/body</w:t>
+      </w:r>
+      <w:r>
+        <w:t>”)</w:t>
+      </w:r>
     </w:p>
-    <w:p/>
     <w:p>
+      <w:pPr>
+        <w:pStyle w:val="Normal1"/>
+      </w:pPr>
+      <w:r>
+        <w:rPr>
+          <w:noProof/>
+        </w:rPr>
+        <w:drawing>
+          <wp:inline distT="0" distB="0" distL="0" distR="0" wp14:anchorId="67CD2FF6" wp14:editId="0736C8F7">
+            <wp:extent cx="5731510" cy="3074670"/>
+            <wp:effectExtent l="0" t="0" r="2540" b="0"/>
+            <wp:docPr id="11" name="Picture 11"/>
+            <wp:cNvGraphicFramePr>
+              <a:graphicFrameLocks xmlns:a="http://schemas.openxmlformats.org/drawingml/2006/main" noChangeAspect="1"/>
+            </wp:cNvGraphicFramePr>
+            <a:graphic xmlns:a="http://schemas.openxmlformats.org/drawingml/2006/main">
+              <a:graphicData uri="http://schemas.openxmlformats.org/drawingml/2006/picture">
+                <pic:pic xmlns:pic="http://schemas.openxmlformats.org/drawingml/2006/picture">
+                  <pic:nvPicPr>
+                    <pic:cNvPr id="11" name="Enable translation on field.PNG"/>
+                    <pic:cNvPicPr/>
+                  </pic:nvPicPr>
+                  <pic:blipFill>
+                    <a:blip r:embed="rId27" cstate="print">
+                      <a:extLst>
+                        <a:ext uri="{28A0092B-C50C-407E-A947-70E740481C1C}">
+                          <a14:useLocalDpi xmlns:a14="http://schemas.microsoft.com/office/drawing/2010/main" val="0"/>
+                        </a:ext>
+                      </a:extLst>
+                    </a:blip>
+                    <a:stretch>
+                      <a:fillRect/>
+                    </a:stretch>
+                  </pic:blipFill>
+                  <pic:spPr>
+                    <a:xfrm>
+                      <a:off x="0" y="0"/>
+                      <a:ext cx="5731510" cy="3074670"/>
+                    </a:xfrm>
+                    <a:prstGeom prst="rect">
+                      <a:avLst/>
+                    </a:prstGeom>
+                  </pic:spPr>
+                </pic:pic>
+              </a:graphicData>
+            </a:graphic>
+          </wp:inline>
+        </w:drawing>
+      </w:r>
+    </w:p>
+    <w:p>
+      <w:pPr>
+        <w:pStyle w:val="Normal1"/>
+      </w:pPr>
       <w:r>
         <w:t xml:space="preserve">For further documentation please refer to the </w:t>
       </w:r>
-      <w:hyperlink r:id="rId23" w:history="1">
+      <w:hyperlink r:id="rId28" w:history="1">
         <w:r>
           <w:rPr>
             <w:rStyle w:val="Hyperlink"/>
@@ -2930,52 +3282,20 @@
       <w:pPr>
         <w:pStyle w:val="Heading1"/>
       </w:pPr>
-      <w:bookmarkStart w:id="17" w:name="_Toc532483941"/>
+      <w:bookmarkStart w:id="18" w:name="_Toc2182747"/>
       <w:r>
         <w:lastRenderedPageBreak/>
         <w:t>Translating: Content</w:t>
-      </w:r>
-      <w:bookmarkEnd w:id="17"/>
-    </w:p>
-    <w:p>
-      <w:pPr>
-        <w:pStyle w:val="Heading2"/>
-      </w:pPr>
-      <w:bookmarkStart w:id="18" w:name="_Toc532483942"/>
-      <w:r>
-        <w:t>Translation Management</w:t>
       </w:r>
       <w:bookmarkEnd w:id="18"/>
     </w:p>
     <w:p>
       <w:pPr>
-        <w:pStyle w:val="Normal1"/>
-      </w:pPr>
-      <w:r>
-        <w:t>Translating content is managed on the iADAATPA configuration page under the “Content Translate” tab. (“</w:t>
-      </w:r>
-      <w:r>
-        <w:t>admin/config/regional/</w:t>
-      </w:r>
-      <w:proofErr w:type="spellStart"/>
-      <w:r>
-        <w:t>mt_hub</w:t>
-      </w:r>
-      <w:proofErr w:type="spellEnd"/>
-      <w:r>
-        <w:t>/content</w:t>
-      </w:r>
-      <w:r>
-        <w:t>”)</w:t>
-      </w:r>
-    </w:p>
-    <w:p>
-      <w:pPr>
         <w:pStyle w:val="Heading2"/>
       </w:pPr>
-      <w:bookmarkStart w:id="19" w:name="_Toc532483943"/>
-      <w:r>
-        <w:t>Translation</w:t>
+      <w:bookmarkStart w:id="19" w:name="_Toc2182748"/>
+      <w:r>
+        <w:t>Translation Management</w:t>
       </w:r>
       <w:bookmarkEnd w:id="19"/>
     </w:p>
@@ -2984,31 +3304,25 @@
         <w:pStyle w:val="Normal1"/>
       </w:pPr>
       <w:r>
-        <w:t xml:space="preserve">A content type is selected for translation by clicking the </w:t>
-      </w:r>
-      <w:r>
-        <w:t>“</w:t>
-      </w:r>
-      <w:r>
-        <w:t>translate</w:t>
-      </w:r>
-      <w:r>
-        <w:t>”</w:t>
-      </w:r>
-      <w:r>
-        <w:t xml:space="preserve"> button in the </w:t>
-      </w:r>
-      <w:r>
-        <w:t>“ACTION”</w:t>
-      </w:r>
-      <w:r>
-        <w:t xml:space="preserve"> column. When a content type is selected for translation it’s body and other text containing fields are found in their relevant tables in the database and </w:t>
-      </w:r>
-      <w:r>
-        <w:t>sent</w:t>
-      </w:r>
-      <w:r>
-        <w:t xml:space="preserve"> for translation.</w:t>
+        <w:t xml:space="preserve">Translating content is managed on the </w:t>
+      </w:r>
+      <w:r>
+        <w:t>MT-Hub</w:t>
+      </w:r>
+      <w:r>
+        <w:t xml:space="preserve"> configuration page under the “Content Translate” tab. (“</w:t>
+      </w:r>
+      <w:r>
+        <w:t>admin/config/regional/</w:t>
+      </w:r>
+      <w:r>
+        <w:t>mt_hub</w:t>
+      </w:r>
+      <w:r>
+        <w:t>/content</w:t>
+      </w:r>
+      <w:r>
+        <w:t>”)</w:t>
       </w:r>
     </w:p>
     <w:p>
@@ -3016,89 +3330,228 @@
         <w:pStyle w:val="Normal1"/>
       </w:pPr>
       <w:r>
-        <w:t xml:space="preserve">Content types are translated synchronously. While a content type is translating the status column in the data table will show a </w:t>
-      </w:r>
-      <w:r>
-        <w:t>progress bar</w:t>
-      </w:r>
-      <w:r>
-        <w:t xml:space="preserve"> to show the translation is in progress.</w:t>
+        <w:rPr>
+          <w:noProof/>
+        </w:rPr>
+        <w:drawing>
+          <wp:inline distT="0" distB="0" distL="0" distR="0" wp14:anchorId="70B29AB0" wp14:editId="40047BA9">
+            <wp:extent cx="5731510" cy="3074670"/>
+            <wp:effectExtent l="0" t="0" r="2540" b="0"/>
+            <wp:docPr id="13" name="Picture 13"/>
+            <wp:cNvGraphicFramePr>
+              <a:graphicFrameLocks xmlns:a="http://schemas.openxmlformats.org/drawingml/2006/main" noChangeAspect="1"/>
+            </wp:cNvGraphicFramePr>
+            <a:graphic xmlns:a="http://schemas.openxmlformats.org/drawingml/2006/main">
+              <a:graphicData uri="http://schemas.openxmlformats.org/drawingml/2006/picture">
+                <pic:pic xmlns:pic="http://schemas.openxmlformats.org/drawingml/2006/picture">
+                  <pic:nvPicPr>
+                    <pic:cNvPr id="13" name="mt-hub content translate.PNG"/>
+                    <pic:cNvPicPr/>
+                  </pic:nvPicPr>
+                  <pic:blipFill>
+                    <a:blip r:embed="rId29" cstate="print">
+                      <a:extLst>
+                        <a:ext uri="{28A0092B-C50C-407E-A947-70E740481C1C}">
+                          <a14:useLocalDpi xmlns:a14="http://schemas.microsoft.com/office/drawing/2010/main" val="0"/>
+                        </a:ext>
+                      </a:extLst>
+                    </a:blip>
+                    <a:stretch>
+                      <a:fillRect/>
+                    </a:stretch>
+                  </pic:blipFill>
+                  <pic:spPr>
+                    <a:xfrm>
+                      <a:off x="0" y="0"/>
+                      <a:ext cx="5731510" cy="3074670"/>
+                    </a:xfrm>
+                    <a:prstGeom prst="rect">
+                      <a:avLst/>
+                    </a:prstGeom>
+                  </pic:spPr>
+                </pic:pic>
+              </a:graphicData>
+            </a:graphic>
+          </wp:inline>
+        </w:drawing>
       </w:r>
     </w:p>
     <w:p>
       <w:pPr>
-        <w:pStyle w:val="Normal1"/>
-      </w:pPr>
-      <w:r>
-        <w:t>The translated content type is then stored in the database in the relevant tables for each content field type.</w:t>
-      </w:r>
-    </w:p>
-    <w:p>
-      <w:pPr>
-        <w:pStyle w:val="Normal1"/>
-      </w:pPr>
-      <w:r>
-        <w:t>Note: If there is a “try again later” result for an attempt at translating a content type then that means there was an issue in the API such as the MT engine not being online. In most cases attempting the translation again in 5-10 minutes should result in a successful translation.</w:t>
-      </w:r>
-    </w:p>
-    <w:p>
-      <w:pPr>
         <w:pStyle w:val="Heading2"/>
       </w:pPr>
-      <w:bookmarkStart w:id="20" w:name="_Toc532483944"/>
-      <w:r>
-        <w:t>Post Editing</w:t>
+      <w:bookmarkStart w:id="20" w:name="_Toc2182749"/>
+      <w:r>
+        <w:t>Translation</w:t>
       </w:r>
       <w:bookmarkEnd w:id="20"/>
     </w:p>
     <w:p>
       <w:pPr>
-        <w:pStyle w:val="Heading3"/>
-      </w:pPr>
-      <w:bookmarkStart w:id="21" w:name="_Toc532483945"/>
-      <w:r>
-        <w:t>Exporting</w:t>
+        <w:pStyle w:val="Normal1"/>
+      </w:pPr>
+      <w:r>
+        <w:t xml:space="preserve">A content type is selected for translation by clicking the </w:t>
+      </w:r>
+      <w:r>
+        <w:t>“</w:t>
+      </w:r>
+      <w:r>
+        <w:t>translate</w:t>
+      </w:r>
+      <w:r>
+        <w:t>”</w:t>
+      </w:r>
+      <w:r>
+        <w:t xml:space="preserve"> button in the </w:t>
+      </w:r>
+      <w:r>
+        <w:t>“ACTION”</w:t>
+      </w:r>
+      <w:r>
+        <w:t xml:space="preserve"> column. When a content type is selected for translation it’s body and other text containing fields are found in their relevant tables in the database and </w:t>
+      </w:r>
+      <w:r>
+        <w:t>sent</w:t>
+      </w:r>
+      <w:r>
+        <w:t xml:space="preserve"> for translation.</w:t>
+      </w:r>
+    </w:p>
+    <w:p>
+      <w:pPr>
+        <w:pStyle w:val="Normal1"/>
+      </w:pPr>
+      <w:r>
+        <w:t xml:space="preserve">Content types are translated synchronously. While a content type is translating the status column in the data table will show a </w:t>
+      </w:r>
+      <w:r>
+        <w:t>progress bar</w:t>
+      </w:r>
+      <w:r>
+        <w:t xml:space="preserve"> to show the translation is in progress.</w:t>
+      </w:r>
+    </w:p>
+    <w:p>
+      <w:pPr>
+        <w:pStyle w:val="Normal1"/>
+      </w:pPr>
+      <w:r>
+        <w:t>The translated content type is then stored in the database in the relevant tables for each content field type.</w:t>
+      </w:r>
+    </w:p>
+    <w:p>
+      <w:pPr>
+        <w:pStyle w:val="Normal1"/>
+      </w:pPr>
+      <w:r>
+        <w:t xml:space="preserve">Any content which was created before the entity translation module was installed may not have the default site language set i.e. it will be </w:t>
+      </w:r>
+      <w:r>
+        <w:t>L</w:t>
+      </w:r>
+      <w:r>
+        <w:t xml:space="preserve">anguage </w:t>
+      </w:r>
+      <w:r>
+        <w:t>N</w:t>
+      </w:r>
+      <w:r>
+        <w:t>eutral “und”. To update the language on any content simpl</w:t>
+      </w:r>
+      <w:r>
+        <w:t>y</w:t>
+      </w:r>
+      <w:r>
+        <w:t xml:space="preserve"> go to the edit page for the content and update the language to the desired default language </w:t>
+      </w:r>
+      <w:r>
+        <w:lastRenderedPageBreak/>
+        <w:t>e.g. English “</w:t>
+      </w:r>
+      <w:proofErr w:type="spellStart"/>
+      <w:r>
+        <w:t>en</w:t>
+      </w:r>
+      <w:proofErr w:type="spellEnd"/>
+      <w:r>
+        <w:t>”.</w:t>
+      </w:r>
+      <w:r>
+        <w:t xml:space="preserve"> </w:t>
+      </w:r>
+      <w:r>
+        <w:rPr>
+          <w:noProof/>
+        </w:rPr>
+        <w:drawing>
+          <wp:inline distT="0" distB="0" distL="0" distR="0" wp14:anchorId="348C5BA3" wp14:editId="0D7E7B1D">
+            <wp:extent cx="5731510" cy="3074670"/>
+            <wp:effectExtent l="0" t="0" r="2540" b="0"/>
+            <wp:docPr id="14" name="Picture 14"/>
+            <wp:cNvGraphicFramePr>
+              <a:graphicFrameLocks xmlns:a="http://schemas.openxmlformats.org/drawingml/2006/main" noChangeAspect="1"/>
+            </wp:cNvGraphicFramePr>
+            <a:graphic xmlns:a="http://schemas.openxmlformats.org/drawingml/2006/main">
+              <a:graphicData uri="http://schemas.openxmlformats.org/drawingml/2006/picture">
+                <pic:pic xmlns:pic="http://schemas.openxmlformats.org/drawingml/2006/picture">
+                  <pic:nvPicPr>
+                    <pic:cNvPr id="14" name="change content language.PNG"/>
+                    <pic:cNvPicPr/>
+                  </pic:nvPicPr>
+                  <pic:blipFill>
+                    <a:blip r:embed="rId30" cstate="print">
+                      <a:extLst>
+                        <a:ext uri="{28A0092B-C50C-407E-A947-70E740481C1C}">
+                          <a14:useLocalDpi xmlns:a14="http://schemas.microsoft.com/office/drawing/2010/main" val="0"/>
+                        </a:ext>
+                      </a:extLst>
+                    </a:blip>
+                    <a:stretch>
+                      <a:fillRect/>
+                    </a:stretch>
+                  </pic:blipFill>
+                  <pic:spPr>
+                    <a:xfrm>
+                      <a:off x="0" y="0"/>
+                      <a:ext cx="5731510" cy="3074670"/>
+                    </a:xfrm>
+                    <a:prstGeom prst="rect">
+                      <a:avLst/>
+                    </a:prstGeom>
+                  </pic:spPr>
+                </pic:pic>
+              </a:graphicData>
+            </a:graphic>
+          </wp:inline>
+        </w:drawing>
+      </w:r>
+    </w:p>
+    <w:p>
+      <w:pPr>
+        <w:pStyle w:val="Normal1"/>
+      </w:pPr>
+      <w:r>
+        <w:t>Note: If there is a “try again later” result for an attempt at translating a content type then that means there was an issue in the API such as the MT engine not being online. In most cases attempting the translation again in 5-10 minutes should result in a successful translation.</w:t>
+      </w:r>
+    </w:p>
+    <w:p>
+      <w:pPr>
+        <w:pStyle w:val="Heading2"/>
+      </w:pPr>
+      <w:bookmarkStart w:id="21" w:name="_Toc2182750"/>
+      <w:r>
+        <w:t>Post Editing</w:t>
       </w:r>
       <w:bookmarkEnd w:id="21"/>
     </w:p>
     <w:p>
       <w:pPr>
-        <w:pStyle w:val="Normal1"/>
-      </w:pPr>
-      <w:r>
-        <w:t xml:space="preserve">To </w:t>
-      </w:r>
-      <w:r>
-        <w:t>export the translated content for post editing</w:t>
-      </w:r>
-      <w:r>
-        <w:t xml:space="preserve"> select the “export” button in the “POST-EDIT” column.</w:t>
-      </w:r>
-      <w:r>
-        <w:t xml:space="preserve"> </w:t>
-      </w:r>
-      <w:r>
-        <w:t>T</w:t>
-      </w:r>
-      <w:r>
-        <w:t>his option will export the translation pair in an XLIFF file.</w:t>
-      </w:r>
-    </w:p>
-    <w:p>
-      <w:pPr>
-        <w:pStyle w:val="Normal1"/>
-      </w:pPr>
-      <w:r>
-        <w:t>The XLIFF file can then be imported to a CAT tool for post editing.</w:t>
-      </w:r>
-    </w:p>
-    <w:p>
-      <w:pPr>
         <w:pStyle w:val="Heading3"/>
       </w:pPr>
-      <w:bookmarkStart w:id="22" w:name="_Toc532483946"/>
-      <w:r>
-        <w:t>Importing</w:t>
+      <w:bookmarkStart w:id="22" w:name="_Toc2182751"/>
+      <w:r>
+        <w:t>Exporting</w:t>
       </w:r>
       <w:bookmarkEnd w:id="22"/>
     </w:p>
@@ -3107,134 +3560,131 @@
         <w:pStyle w:val="Normal1"/>
       </w:pPr>
       <w:r>
+        <w:t xml:space="preserve">To </w:t>
+      </w:r>
+      <w:r>
+        <w:t>export the translated content for post editing</w:t>
+      </w:r>
+      <w:r>
+        <w:t xml:space="preserve"> select the “export” button in the “POST-EDIT” column.</w:t>
+      </w:r>
+      <w:r>
+        <w:t xml:space="preserve"> </w:t>
+      </w:r>
+      <w:r>
         <w:t>T</w:t>
       </w:r>
       <w:r>
-        <w:t>o import the translated the content after post editing</w:t>
-      </w:r>
-      <w:r>
-        <w:t xml:space="preserve"> s</w:t>
-      </w:r>
-      <w:r>
-        <w:t>elect</w:t>
-      </w:r>
-      <w:r>
-        <w:t xml:space="preserve"> the “import” link above the Content Translate table. T</w:t>
-      </w:r>
-      <w:r>
-        <w:t xml:space="preserve">his will </w:t>
-      </w:r>
-      <w:proofErr w:type="gramStart"/>
-      <w:r>
-        <w:t>open up</w:t>
-      </w:r>
-      <w:proofErr w:type="gramEnd"/>
-      <w:r>
-        <w:t xml:space="preserve"> an upload file window to select the post edited XLIFF file to update the translated content.</w:t>
+        <w:t>his option will export the translation pair in an XLIFF file.</w:t>
       </w:r>
     </w:p>
     <w:p>
       <w:pPr>
-        <w:pStyle w:val="Heading1"/>
-      </w:pPr>
-      <w:bookmarkStart w:id="23" w:name="_Toc532483947"/>
-      <w:r>
-        <w:lastRenderedPageBreak/>
-        <w:t>Troubleshooting</w:t>
+        <w:pStyle w:val="Normal1"/>
+      </w:pPr>
+      <w:r>
+        <w:t>The XLIFF file can then be imported to a CAT tool for post editing.</w:t>
+      </w:r>
+    </w:p>
+    <w:p>
+      <w:pPr>
+        <w:pStyle w:val="Heading3"/>
+      </w:pPr>
+      <w:bookmarkStart w:id="23" w:name="_Toc2182752"/>
+      <w:r>
+        <w:t>Importing</w:t>
       </w:r>
       <w:bookmarkEnd w:id="23"/>
     </w:p>
     <w:p>
       <w:pPr>
-        <w:pStyle w:val="Heading2"/>
-      </w:pPr>
-      <w:bookmarkStart w:id="24" w:name="_Toc532483948"/>
-      <w:r>
-        <w:t>Known Bugs</w:t>
+        <w:pStyle w:val="Normal1"/>
+      </w:pPr>
+      <w:r>
+        <w:t>T</w:t>
+      </w:r>
+      <w:r>
+        <w:t>o import the translated the content after post editing</w:t>
+      </w:r>
+      <w:r>
+        <w:t xml:space="preserve"> s</w:t>
+      </w:r>
+      <w:r>
+        <w:t>elect</w:t>
+      </w:r>
+      <w:r>
+        <w:t xml:space="preserve"> the “import” link above the Content Translate table. T</w:t>
+      </w:r>
+      <w:r>
+        <w:t xml:space="preserve">his will </w:t>
+      </w:r>
+      <w:proofErr w:type="gramStart"/>
+      <w:r>
+        <w:t>open up</w:t>
+      </w:r>
+      <w:proofErr w:type="gramEnd"/>
+      <w:r>
+        <w:t xml:space="preserve"> an upload file window to select the post edited XLIFF file to update the translated content.</w:t>
+      </w:r>
+    </w:p>
+    <w:p>
+      <w:pPr>
+        <w:pStyle w:val="Heading1"/>
+      </w:pPr>
+      <w:bookmarkStart w:id="24" w:name="_Toc2182753"/>
+      <w:r>
+        <w:lastRenderedPageBreak/>
+        <w:t>Troubleshooting</w:t>
       </w:r>
       <w:bookmarkEnd w:id="24"/>
     </w:p>
     <w:p>
       <w:pPr>
-        <w:pStyle w:val="Heading3"/>
-      </w:pPr>
-      <w:bookmarkStart w:id="25" w:name="_Toc532483949"/>
-      <w:r>
-        <w:t>Title</w:t>
+        <w:pStyle w:val="Heading2"/>
+      </w:pPr>
+      <w:bookmarkStart w:id="25" w:name="_Toc2182754"/>
+      <w:r>
+        <w:t>Known Bugs</w:t>
+      </w:r>
+      <w:r>
+        <w:t>/Limitations</w:t>
       </w:r>
       <w:bookmarkEnd w:id="25"/>
     </w:p>
     <w:p>
       <w:pPr>
-        <w:pStyle w:val="Normal1"/>
-      </w:pPr>
-      <w:r>
-        <w:t xml:space="preserve">The title </w:t>
-      </w:r>
-      <w:r>
-        <w:t xml:space="preserve">module does it’s best to convert the “title” to a “field” with the same properties as the other fields but there are limitations. </w:t>
-      </w:r>
-      <w:r>
-        <w:t xml:space="preserve">The “title” field </w:t>
-      </w:r>
-      <w:r>
-        <w:t xml:space="preserve">will only be translated </w:t>
-      </w:r>
-      <w:r>
-        <w:t>when the original language is selected on the front end.</w:t>
-      </w:r>
-      <w:r>
-        <w:t xml:space="preserve"> </w:t>
-      </w:r>
+        <w:pStyle w:val="Heading3"/>
+      </w:pPr>
+      <w:bookmarkStart w:id="26" w:name="_Toc2182755"/>
+      <w:r>
+        <w:t>Site language selected</w:t>
+      </w:r>
+      <w:bookmarkEnd w:id="26"/>
     </w:p>
     <w:p>
       <w:pPr>
         <w:pStyle w:val="Normal1"/>
       </w:pPr>
       <w:r>
-        <w:t xml:space="preserve">For an example </w:t>
-      </w:r>
-      <w:proofErr w:type="gramStart"/>
-      <w:r>
-        <w:t>lets</w:t>
-      </w:r>
-      <w:proofErr w:type="gramEnd"/>
-      <w:r>
-        <w:t xml:space="preserve"> say you have a site in English and want to translate it to French. You must have the language of the site set to view in English when you are translating pages. If you are viewing your site in any other language other than the original language the “title” field will not be translated.</w:t>
-      </w:r>
-      <w:r>
-        <w:rPr>
-          <w:rFonts w:ascii="Arial" w:eastAsia="Arial" w:hAnsi="Arial" w:cs="Arial"/>
-          <w:color w:val="auto"/>
-          <w:szCs w:val="22"/>
-          <w:lang w:eastAsia="en-GB"/>
-        </w:rPr>
+        <w:t xml:space="preserve">Some </w:t>
+      </w:r>
+      <w:r>
+        <w:t>multilingual</w:t>
+      </w:r>
+      <w:r>
+        <w:t xml:space="preserve"> actions</w:t>
+      </w:r>
+      <w:r>
+        <w:t xml:space="preserve"> such as postediting</w:t>
+      </w:r>
+      <w:r>
         <w:t xml:space="preserve"> </w:t>
       </w:r>
-    </w:p>
-    <w:p>
-      <w:pPr>
-        <w:pStyle w:val="Normal1"/>
-      </w:pPr>
-      <w:r>
-        <w:t>This is also found to affect other</w:t>
-      </w:r>
-      <w:r>
-        <w:t xml:space="preserve"> multilingual</w:t>
-      </w:r>
-      <w:r>
-        <w:t xml:space="preserve"> actions</w:t>
-      </w:r>
-      <w:r>
-        <w:t xml:space="preserve"> such as </w:t>
-      </w:r>
-      <w:proofErr w:type="gramStart"/>
-      <w:r>
-        <w:t>postediting</w:t>
-      </w:r>
-      <w:proofErr w:type="gramEnd"/>
-      <w:r>
-        <w:t xml:space="preserve"> so it is advised to only </w:t>
+      <w:r>
+        <w:t xml:space="preserve">are affected by the language that is selected on the website, </w:t>
+      </w:r>
+      <w:r>
+        <w:t xml:space="preserve">so it is advised to only </w:t>
       </w:r>
       <w:r>
         <w:t xml:space="preserve">use the </w:t>
@@ -3252,7 +3702,10 @@
         <w:t>the original site</w:t>
       </w:r>
       <w:r>
-        <w:t xml:space="preserve"> language is selected.</w:t>
+        <w:t xml:space="preserve"> language is selected</w:t>
+      </w:r>
+      <w:r>
+        <w:t xml:space="preserve"> e.g. if your sites original language is English, do not have another language selected on the site such as French or Spanish while performing admin actions with the MT-Hub module.</w:t>
       </w:r>
     </w:p>
     <w:p>
@@ -3262,8 +3715,8 @@
     </w:p>
     <w:p/>
     <w:sectPr>
-      <w:headerReference w:type="default" r:id="rId24"/>
-      <w:footerReference w:type="default" r:id="rId25"/>
+      <w:headerReference w:type="default" r:id="rId31"/>
+      <w:footerReference w:type="default" r:id="rId32"/>
       <w:pgSz w:w="11906" w:h="16838"/>
       <w:pgMar w:top="1954" w:right="1440" w:bottom="1440" w:left="1440" w:header="708" w:footer="845" w:gutter="0"/>
       <w:pgNumType w:start="0"/>
@@ -10438,7 +10891,7 @@
 </file>
 
 <file path=customXml/itemProps1.xml><?xml version="1.0" encoding="utf-8"?>
-<ds:datastoreItem xmlns:ds="http://schemas.openxmlformats.org/officeDocument/2006/customXml" ds:itemID="{773E1DB6-E25F-4804-AD74-BAFF9EA1C89C}">
+<ds:datastoreItem xmlns:ds="http://schemas.openxmlformats.org/officeDocument/2006/customXml" ds:itemID="{0157BCFF-BF5C-4778-A049-1D68429B2DF4}">
   <ds:schemaRefs>
     <ds:schemaRef ds:uri="http://schemas.openxmlformats.org/officeDocument/2006/bibliography"/>
   </ds:schemaRefs>

</xml_diff>